<commit_message>
Update report and display poster on README
</commit_message>
<xml_diff>
--- a/docs/Report.docx
+++ b/docs/Report.docx
@@ -9,6 +9,7 @@
         <w:jc w:val="center"/>
         <w:rPr>
           <w:b/>
+          <w:bCs/>
           <w:sz w:val="32"/>
           <w:szCs w:val="32"/>
         </w:rPr>
@@ -18,6 +19,7 @@
       <w:r>
         <w:rPr>
           <w:b/>
+          <w:bCs/>
           <w:sz w:val="32"/>
           <w:szCs w:val="32"/>
         </w:rPr>
@@ -31,6 +33,7 @@
         <w:jc w:val="center"/>
         <w:rPr>
           <w:b/>
+          <w:bCs/>
           <w:sz w:val="32"/>
           <w:szCs w:val="32"/>
         </w:rPr>
@@ -38,6 +41,7 @@
       <w:r>
         <w:rPr>
           <w:b/>
+          <w:bCs/>
           <w:sz w:val="32"/>
           <w:szCs w:val="32"/>
         </w:rPr>
@@ -46,6 +50,7 @@
       <w:r>
         <w:rPr>
           <w:b/>
+          <w:bCs/>
           <w:sz w:val="32"/>
           <w:szCs w:val="32"/>
         </w:rPr>
@@ -54,6 +59,7 @@
       <w:r>
         <w:rPr>
           <w:b/>
+          <w:bCs/>
           <w:sz w:val="32"/>
           <w:szCs w:val="32"/>
         </w:rPr>
@@ -62,6 +68,7 @@
       <w:r>
         <w:rPr>
           <w:b/>
+          <w:bCs/>
           <w:sz w:val="32"/>
           <w:szCs w:val="32"/>
         </w:rPr>
@@ -70,6 +77,7 @@
       <w:r>
         <w:rPr>
           <w:b/>
+          <w:bCs/>
           <w:sz w:val="32"/>
           <w:szCs w:val="32"/>
         </w:rPr>
@@ -78,6 +86,7 @@
       <w:r>
         <w:rPr>
           <w:b/>
+          <w:bCs/>
           <w:sz w:val="32"/>
           <w:szCs w:val="32"/>
         </w:rPr>
@@ -86,6 +95,7 @@
       <w:r>
         <w:rPr>
           <w:b/>
+          <w:bCs/>
           <w:sz w:val="32"/>
           <w:szCs w:val="32"/>
         </w:rPr>
@@ -99,6 +109,7 @@
         <w:jc w:val="center"/>
         <w:rPr>
           <w:b/>
+          <w:bCs/>
           <w:sz w:val="32"/>
           <w:szCs w:val="32"/>
         </w:rPr>
@@ -106,6 +117,7 @@
       <w:r>
         <w:rPr>
           <w:b/>
+          <w:bCs/>
           <w:sz w:val="32"/>
           <w:szCs w:val="32"/>
         </w:rPr>
@@ -138,6 +150,7 @@
       <w:r>
         <w:rPr>
           <w:b/>
+          <w:bCs/>
           <w:sz w:val="28"/>
           <w:szCs w:val="28"/>
         </w:rPr>
@@ -146,6 +159,7 @@
       <w:r>
         <w:rPr>
           <w:b/>
+          <w:bCs/>
           <w:sz w:val="28"/>
           <w:szCs w:val="28"/>
         </w:rPr>
@@ -154,6 +168,7 @@
       <w:r>
         <w:rPr>
           <w:b/>
+          <w:bCs/>
           <w:sz w:val="28"/>
           <w:szCs w:val="28"/>
         </w:rPr>
@@ -174,18 +189,31 @@
         <w:jc w:val="center"/>
         <w:rPr>
           <w:b/>
+          <w:bCs/>
           <w:sz w:val="28"/>
           <w:szCs w:val="28"/>
           <w:u w:val="single"/>
         </w:rPr>
       </w:pPr>
+      <w:proofErr w:type="spellStart"/>
       <w:r>
         <w:rPr>
           <w:b/>
+          <w:bCs/>
           <w:sz w:val="28"/>
           <w:szCs w:val="28"/>
         </w:rPr>
-        <w:t xml:space="preserve">Github: </w:t>
+        <w:t>Github</w:t>
+      </w:r>
+      <w:proofErr w:type="spellEnd"/>
+      <w:r>
+        <w:rPr>
+          <w:b/>
+          <w:bCs/>
+          <w:sz w:val="28"/>
+          <w:szCs w:val="28"/>
+        </w:rPr>
+        <w:t xml:space="preserve">: </w:t>
       </w:r>
       <w:r>
         <w:rPr>
@@ -203,6 +231,7 @@
         <w:jc w:val="center"/>
         <w:rPr>
           <w:b/>
+          <w:bCs/>
           <w:sz w:val="28"/>
           <w:szCs w:val="28"/>
         </w:rPr>
@@ -210,6 +239,7 @@
       <w:r>
         <w:rPr>
           <w:b/>
+          <w:bCs/>
           <w:sz w:val="28"/>
           <w:szCs w:val="28"/>
         </w:rPr>
@@ -218,6 +248,7 @@
       <w:r>
         <w:rPr>
           <w:b/>
+          <w:bCs/>
           <w:sz w:val="28"/>
           <w:szCs w:val="28"/>
         </w:rPr>
@@ -244,6 +275,7 @@
       <w:r>
         <w:rPr>
           <w:b/>
+          <w:bCs/>
           <w:sz w:val="28"/>
           <w:szCs w:val="28"/>
         </w:rPr>
@@ -268,8 +300,17 @@
           <w:sz w:val="28"/>
           <w:szCs w:val="28"/>
         </w:rPr>
-        <w:t xml:space="preserve"> Chua Hock Chuan</w:t>
-      </w:r>
+        <w:t xml:space="preserve"> Chua Hock </w:t>
+      </w:r>
+      <w:proofErr w:type="spellStart"/>
+      <w:r>
+        <w:rPr>
+          <w:sz w:val="28"/>
+          <w:szCs w:val="28"/>
+        </w:rPr>
+        <w:t>Chuan</w:t>
+      </w:r>
+      <w:proofErr w:type="spellEnd"/>
       <w:r>
         <w:br/>
       </w:r>
@@ -1636,14 +1677,30 @@
           <w:sz w:val="24"/>
           <w:szCs w:val="24"/>
         </w:rPr>
-        <w:t xml:space="preserve">the most </w:t>
-      </w:r>
-      <w:r>
-        <w:rPr>
-          <w:sz w:val="24"/>
-          <w:szCs w:val="24"/>
-        </w:rPr>
-        <w:t xml:space="preserve">commonly used video conferencing applications for education and/or work. </w:t>
+        <w:t xml:space="preserve">the </w:t>
+      </w:r>
+      <w:proofErr w:type="gramStart"/>
+      <w:r>
+        <w:rPr>
+          <w:sz w:val="24"/>
+          <w:szCs w:val="24"/>
+        </w:rPr>
+        <w:t xml:space="preserve">most </w:t>
+      </w:r>
+      <w:r>
+        <w:rPr>
+          <w:sz w:val="24"/>
+          <w:szCs w:val="24"/>
+        </w:rPr>
+        <w:t>commonly used</w:t>
+      </w:r>
+      <w:proofErr w:type="gramEnd"/>
+      <w:r>
+        <w:rPr>
+          <w:sz w:val="24"/>
+          <w:szCs w:val="24"/>
+        </w:rPr>
+        <w:t xml:space="preserve"> video conferencing applications for education and/or work. </w:t>
       </w:r>
       <w:r>
         <w:rPr>
@@ -1830,7 +1887,23 @@
           <w:sz w:val="24"/>
           <w:szCs w:val="24"/>
         </w:rPr>
-        <w:t>, attractive designs and vibrant</w:t>
+        <w:t xml:space="preserve">, attractive </w:t>
+      </w:r>
+      <w:proofErr w:type="gramStart"/>
+      <w:r>
+        <w:rPr>
+          <w:sz w:val="24"/>
+          <w:szCs w:val="24"/>
+        </w:rPr>
+        <w:t>designs</w:t>
+      </w:r>
+      <w:proofErr w:type="gramEnd"/>
+      <w:r>
+        <w:rPr>
+          <w:sz w:val="24"/>
+          <w:szCs w:val="24"/>
+        </w:rPr>
+        <w:t xml:space="preserve"> and vibrant</w:t>
       </w:r>
       <w:r>
         <w:rPr>
@@ -2172,14 +2245,14 @@
           <w:sz w:val="24"/>
           <w:szCs w:val="24"/>
         </w:rPr>
-        <w:t>can</w:t>
-      </w:r>
-      <w:r>
-        <w:rPr>
-          <w:sz w:val="24"/>
-          <w:szCs w:val="24"/>
-        </w:rPr>
-        <w:t xml:space="preserve"> start chatting with their classmates via text or voice chat. Students </w:t>
+        <w:t xml:space="preserve">can </w:t>
+      </w:r>
+      <w:r>
+        <w:rPr>
+          <w:sz w:val="24"/>
+          <w:szCs w:val="24"/>
+        </w:rPr>
+        <w:t xml:space="preserve">start chatting with their classmates via text or voice chat. Students </w:t>
       </w:r>
       <w:r>
         <w:rPr>
@@ -2235,14 +2308,14 @@
           <w:sz w:val="24"/>
           <w:szCs w:val="24"/>
         </w:rPr>
-        <w:t>They can</w:t>
-      </w:r>
-      <w:r>
-        <w:rPr>
-          <w:sz w:val="24"/>
-          <w:szCs w:val="24"/>
-        </w:rPr>
-        <w:t xml:space="preserve"> make their avatar perform emotes by pressing the corresponding key as well. </w:t>
+        <w:t xml:space="preserve">They can </w:t>
+      </w:r>
+      <w:r>
+        <w:rPr>
+          <w:sz w:val="24"/>
+          <w:szCs w:val="24"/>
+        </w:rPr>
+        <w:t xml:space="preserve">make their avatar perform emotes by pressing the corresponding key as well. </w:t>
       </w:r>
       <w:r>
         <w:rPr>
@@ -2352,7 +2425,23 @@
           <w:sz w:val="24"/>
           <w:szCs w:val="24"/>
         </w:rPr>
-        <w:t xml:space="preserve">. In the teacher’s view, there is an </w:t>
+        <w:t xml:space="preserve">. In the teacher’s view, there is </w:t>
+      </w:r>
+      <w:proofErr w:type="gramStart"/>
+      <w:r>
+        <w:rPr>
+          <w:sz w:val="24"/>
+          <w:szCs w:val="24"/>
+        </w:rPr>
+        <w:t>an</w:t>
+      </w:r>
+      <w:proofErr w:type="gramEnd"/>
+      <w:r>
+        <w:rPr>
+          <w:sz w:val="24"/>
+          <w:szCs w:val="24"/>
+        </w:rPr>
+        <w:t xml:space="preserve"> </w:t>
       </w:r>
       <w:r>
         <w:rPr>
@@ -2635,7 +2724,7 @@
           <w:noProof/>
         </w:rPr>
         <w:drawing>
-          <wp:inline distT="0" distB="0" distL="0" distR="0" wp14:anchorId="6DFFF264" wp14:editId="77B79EDC">
+          <wp:inline distT="0" distB="0" distL="0" distR="0" wp14:anchorId="6DFFF264" wp14:editId="202F3DEC">
             <wp:extent cx="1874241" cy="2085975"/>
             <wp:effectExtent l="0" t="0" r="0" b="0"/>
             <wp:docPr id="1034849301" name="Picture 1034849301"/>
@@ -2681,7 +2770,7 @@
           <w:noProof/>
         </w:rPr>
         <w:drawing>
-          <wp:inline distT="0" distB="0" distL="0" distR="0" wp14:anchorId="206DC816" wp14:editId="1E345325">
+          <wp:inline distT="0" distB="0" distL="0" distR="0" wp14:anchorId="206DC816" wp14:editId="44205DD9">
             <wp:extent cx="1208599" cy="2018549"/>
             <wp:effectExtent l="0" t="0" r="0" b="1270"/>
             <wp:docPr id="30" name="Picture 30"/>
@@ -2845,14 +2934,7 @@
           <w:sz w:val="24"/>
           <w:szCs w:val="24"/>
         </w:rPr>
-        <w:t>We created the 3D space</w:t>
-      </w:r>
-      <w:r>
-        <w:rPr>
-          <w:sz w:val="24"/>
-          <w:szCs w:val="24"/>
-        </w:rPr>
-        <w:t xml:space="preserve"> </w:t>
+        <w:t xml:space="preserve">We created the 3D space </w:t>
       </w:r>
       <w:r>
         <w:rPr>
@@ -3187,7 +3269,7 @@
           <w:noProof/>
         </w:rPr>
         <w:drawing>
-          <wp:inline distT="0" distB="0" distL="0" distR="0" wp14:anchorId="7FA7B61D" wp14:editId="77B3420F">
+          <wp:inline distT="0" distB="0" distL="0" distR="0" wp14:anchorId="7FA7B61D" wp14:editId="16825CC2">
             <wp:extent cx="2067339" cy="1374714"/>
             <wp:effectExtent l="0" t="0" r="0" b="0"/>
             <wp:docPr id="1" name="Picture 1"/>
@@ -3233,7 +3315,7 @@
           <w:noProof/>
         </w:rPr>
         <w:drawing>
-          <wp:inline distT="0" distB="0" distL="0" distR="0" wp14:anchorId="6316B328" wp14:editId="5E6BD1D0">
+          <wp:inline distT="0" distB="0" distL="0" distR="0" wp14:anchorId="6316B328" wp14:editId="29F8781D">
             <wp:extent cx="2685531" cy="1414614"/>
             <wp:effectExtent l="0" t="0" r="635" b="0"/>
             <wp:docPr id="1181273163" name="Picture 28"/>
@@ -3277,6 +3359,7 @@
       <w:r>
         <w:rPr>
           <w:i/>
+          <w:iCs/>
           <w:sz w:val="24"/>
           <w:szCs w:val="24"/>
         </w:rPr>
@@ -3460,7 +3543,23 @@
           <w:sz w:val="24"/>
           <w:szCs w:val="24"/>
         </w:rPr>
-        <w:t xml:space="preserve"> which is similar to the physical lessons conducted in schools</w:t>
+        <w:t xml:space="preserve"> which is </w:t>
+      </w:r>
+      <w:proofErr w:type="gramStart"/>
+      <w:r>
+        <w:rPr>
+          <w:sz w:val="24"/>
+          <w:szCs w:val="24"/>
+        </w:rPr>
+        <w:t>similar to</w:t>
+      </w:r>
+      <w:proofErr w:type="gramEnd"/>
+      <w:r>
+        <w:rPr>
+          <w:sz w:val="24"/>
+          <w:szCs w:val="24"/>
+        </w:rPr>
+        <w:t xml:space="preserve"> the physical lessons conducted in schools</w:t>
       </w:r>
       <w:r>
         <w:rPr>
@@ -3474,7 +3573,23 @@
           <w:sz w:val="24"/>
           <w:szCs w:val="24"/>
         </w:rPr>
-        <w:t xml:space="preserve">These were done in order to </w:t>
+        <w:t xml:space="preserve">These were done </w:t>
+      </w:r>
+      <w:proofErr w:type="gramStart"/>
+      <w:r>
+        <w:rPr>
+          <w:sz w:val="24"/>
+          <w:szCs w:val="24"/>
+        </w:rPr>
+        <w:t>in order to</w:t>
+      </w:r>
+      <w:proofErr w:type="gramEnd"/>
+      <w:r>
+        <w:rPr>
+          <w:sz w:val="24"/>
+          <w:szCs w:val="24"/>
+        </w:rPr>
+        <w:t xml:space="preserve"> </w:t>
       </w:r>
       <w:r>
         <w:rPr>
@@ -3495,7 +3610,21 @@
           <w:sz w:val="24"/>
           <w:szCs w:val="24"/>
         </w:rPr>
-        <w:t xml:space="preserve"> the target audience of primary school children.</w:t>
+        <w:t xml:space="preserve"> th</w:t>
+      </w:r>
+      <w:r>
+        <w:rPr>
+          <w:sz w:val="24"/>
+          <w:szCs w:val="24"/>
+        </w:rPr>
+        <w:t>e</w:t>
+      </w:r>
+      <w:r>
+        <w:rPr>
+          <w:sz w:val="24"/>
+          <w:szCs w:val="24"/>
+        </w:rPr>
+        <w:t xml:space="preserve"> target audience of primary school children.</w:t>
       </w:r>
     </w:p>
     <w:p>
@@ -3512,6 +3641,7 @@
       <w:r>
         <w:rPr>
           <w:rFonts w:cstheme="minorHAnsi"/>
+          <w:noProof/>
           <w:sz w:val="24"/>
           <w:szCs w:val="24"/>
         </w:rPr>
@@ -3561,6 +3691,7 @@
       <w:r>
         <w:rPr>
           <w:rFonts w:cstheme="minorHAnsi"/>
+          <w:noProof/>
           <w:sz w:val="24"/>
           <w:szCs w:val="24"/>
         </w:rPr>
@@ -3622,6 +3753,7 @@
         <w:jc w:val="center"/>
         <w:rPr>
           <w:i/>
+          <w:iCs/>
           <w:sz w:val="24"/>
           <w:szCs w:val="24"/>
         </w:rPr>
@@ -3629,10 +3761,20 @@
       <w:r>
         <w:rPr>
           <w:i/>
-          <w:sz w:val="24"/>
-          <w:szCs w:val="24"/>
-        </w:rPr>
-        <w:t>Finalised design of the hallway and classroom</w:t>
+          <w:iCs/>
+          <w:sz w:val="24"/>
+          <w:szCs w:val="24"/>
+        </w:rPr>
+        <w:t>Finalised design of the hallway and classroo</w:t>
+      </w:r>
+      <w:r>
+        <w:rPr>
+          <w:i/>
+          <w:iCs/>
+          <w:sz w:val="24"/>
+          <w:szCs w:val="24"/>
+        </w:rPr>
+        <w:t>m</w:t>
       </w:r>
     </w:p>
     <w:p>
@@ -3689,15 +3831,51 @@
           <w:sz w:val="24"/>
           <w:szCs w:val="24"/>
         </w:rPr>
-        <w:t>Characters were modelled and designed in VRoid Studio</w:t>
-      </w:r>
-      <w:r>
-        <w:rPr>
-          <w:rFonts w:cstheme="minorHAnsi"/>
-          <w:sz w:val="24"/>
-          <w:szCs w:val="24"/>
-        </w:rPr>
-        <w:t xml:space="preserve">, a </w:t>
+        <w:t xml:space="preserve">Characters were modelled and designed in </w:t>
+      </w:r>
+      <w:proofErr w:type="spellStart"/>
+      <w:r>
+        <w:rPr>
+          <w:rFonts w:cstheme="minorHAnsi"/>
+          <w:sz w:val="24"/>
+          <w:szCs w:val="24"/>
+        </w:rPr>
+        <w:t>VRoid</w:t>
+      </w:r>
+      <w:proofErr w:type="spellEnd"/>
+      <w:r>
+        <w:rPr>
+          <w:rFonts w:cstheme="minorHAnsi"/>
+          <w:sz w:val="24"/>
+          <w:szCs w:val="24"/>
+        </w:rPr>
+        <w:t xml:space="preserve"> </w:t>
+      </w:r>
+      <w:proofErr w:type="gramStart"/>
+      <w:r>
+        <w:rPr>
+          <w:rFonts w:cstheme="minorHAnsi"/>
+          <w:sz w:val="24"/>
+          <w:szCs w:val="24"/>
+        </w:rPr>
+        <w:t>Studio</w:t>
+      </w:r>
+      <w:r>
+        <w:rPr>
+          <w:rFonts w:cstheme="minorHAnsi"/>
+          <w:sz w:val="24"/>
+          <w:szCs w:val="24"/>
+        </w:rPr>
+        <w:t>,</w:t>
+      </w:r>
+      <w:proofErr w:type="gramEnd"/>
+      <w:r>
+        <w:rPr>
+          <w:rFonts w:cstheme="minorHAnsi"/>
+          <w:sz w:val="24"/>
+          <w:szCs w:val="24"/>
+        </w:rPr>
+        <w:t xml:space="preserve"> a </w:t>
       </w:r>
       <w:r>
         <w:rPr>
@@ -3843,7 +4021,7 @@
           <w:noProof/>
         </w:rPr>
         <w:drawing>
-          <wp:inline distT="0" distB="0" distL="0" distR="0" wp14:anchorId="0E44F5A9" wp14:editId="0CF9FD58">
+          <wp:inline distT="0" distB="0" distL="0" distR="0" wp14:anchorId="0E44F5A9" wp14:editId="09876A32">
             <wp:extent cx="930570" cy="1163213"/>
             <wp:effectExtent l="0" t="0" r="0" b="0"/>
             <wp:docPr id="440584777" name="Picture 20"/>
@@ -3903,7 +4081,25 @@
           <w:sz w:val="24"/>
           <w:szCs w:val="24"/>
         </w:rPr>
-        <w:t>Modelling the avatars in VRoid Studio</w:t>
+        <w:t xml:space="preserve">Modelling the avatars in </w:t>
+      </w:r>
+      <w:proofErr w:type="spellStart"/>
+      <w:r>
+        <w:rPr>
+          <w:i/>
+          <w:sz w:val="24"/>
+          <w:szCs w:val="24"/>
+        </w:rPr>
+        <w:t>VRoid</w:t>
+      </w:r>
+      <w:proofErr w:type="spellEnd"/>
+      <w:r>
+        <w:rPr>
+          <w:i/>
+          <w:sz w:val="24"/>
+          <w:szCs w:val="24"/>
+        </w:rPr>
+        <w:t xml:space="preserve"> Studio</w:t>
       </w:r>
     </w:p>
     <w:p>
@@ -3918,7 +4114,7 @@
           <w:noProof/>
         </w:rPr>
         <w:drawing>
-          <wp:inline distT="0" distB="0" distL="0" distR="0" wp14:anchorId="08A364C7" wp14:editId="75827DEA">
+          <wp:inline distT="0" distB="0" distL="0" distR="0" wp14:anchorId="08A364C7" wp14:editId="54C0E045">
             <wp:extent cx="590550" cy="904875"/>
             <wp:effectExtent l="0" t="0" r="0" b="9525"/>
             <wp:docPr id="1366699148" name="Picture 22"/>
@@ -3964,7 +4160,7 @@
           <w:noProof/>
         </w:rPr>
         <w:drawing>
-          <wp:inline distT="0" distB="0" distL="0" distR="0" wp14:anchorId="77D25499" wp14:editId="55C0475C">
+          <wp:inline distT="0" distB="0" distL="0" distR="0" wp14:anchorId="77D25499" wp14:editId="3BA1CECC">
             <wp:extent cx="542925" cy="895350"/>
             <wp:effectExtent l="0" t="0" r="9525" b="0"/>
             <wp:docPr id="473207400" name="Picture 23"/>
@@ -4056,7 +4252,7 @@
           <w:noProof/>
         </w:rPr>
         <w:drawing>
-          <wp:inline distT="0" distB="0" distL="0" distR="0" wp14:anchorId="4AB90C9A" wp14:editId="5F3D893E">
+          <wp:inline distT="0" distB="0" distL="0" distR="0" wp14:anchorId="4AB90C9A" wp14:editId="5D852039">
             <wp:extent cx="819150" cy="933450"/>
             <wp:effectExtent l="0" t="0" r="0" b="0"/>
             <wp:docPr id="699651934" name="Picture 26"/>
@@ -4102,7 +4298,7 @@
           <w:noProof/>
         </w:rPr>
         <w:drawing>
-          <wp:inline distT="0" distB="0" distL="0" distR="0" wp14:anchorId="4A0249D2" wp14:editId="181A3EB8">
+          <wp:inline distT="0" distB="0" distL="0" distR="0" wp14:anchorId="4A0249D2" wp14:editId="001D1D51">
             <wp:extent cx="552450" cy="933450"/>
             <wp:effectExtent l="0" t="0" r="0" b="0"/>
             <wp:docPr id="1308201679" name="Picture 27"/>
@@ -4265,7 +4461,23 @@
           <w:szCs w:val="24"/>
         </w:rPr>
         <w:lastRenderedPageBreak/>
-        <w:t xml:space="preserve">After the modelling was completed, the models were exported and imported into Unity using the UniVRM plugin, a package </w:t>
+        <w:t xml:space="preserve">After the modelling was completed, the models were exported and imported into Unity using the </w:t>
+      </w:r>
+      <w:proofErr w:type="spellStart"/>
+      <w:r>
+        <w:rPr>
+          <w:sz w:val="24"/>
+          <w:szCs w:val="24"/>
+        </w:rPr>
+        <w:t>UniVRM</w:t>
+      </w:r>
+      <w:proofErr w:type="spellEnd"/>
+      <w:r>
+        <w:rPr>
+          <w:sz w:val="24"/>
+          <w:szCs w:val="24"/>
+        </w:rPr>
+        <w:t xml:space="preserve"> plugin, a package </w:t>
       </w:r>
       <w:r>
         <w:rPr>
@@ -4286,7 +4498,23 @@
           <w:sz w:val="24"/>
           <w:szCs w:val="24"/>
         </w:rPr>
-        <w:t xml:space="preserve"> VRoid models </w:t>
+        <w:t xml:space="preserve"> </w:t>
+      </w:r>
+      <w:proofErr w:type="spellStart"/>
+      <w:r>
+        <w:rPr>
+          <w:sz w:val="24"/>
+          <w:szCs w:val="24"/>
+        </w:rPr>
+        <w:t>VRoid</w:t>
+      </w:r>
+      <w:proofErr w:type="spellEnd"/>
+      <w:r>
+        <w:rPr>
+          <w:sz w:val="24"/>
+          <w:szCs w:val="24"/>
+        </w:rPr>
+        <w:t xml:space="preserve"> models </w:t>
       </w:r>
       <w:r>
         <w:rPr>
@@ -4327,7 +4555,7 @@
           <w:noProof/>
         </w:rPr>
         <w:drawing>
-          <wp:inline distT="0" distB="0" distL="0" distR="0" wp14:anchorId="1CE9F368" wp14:editId="3F2CA0AD">
+          <wp:inline distT="0" distB="0" distL="0" distR="0" wp14:anchorId="1CE9F368" wp14:editId="23C6AC08">
             <wp:extent cx="3196535" cy="1701579"/>
             <wp:effectExtent l="0" t="0" r="4445" b="0"/>
             <wp:docPr id="924464061" name="Picture 21"/>
@@ -4448,15 +4676,51 @@
           <w:sz w:val="24"/>
           <w:szCs w:val="24"/>
         </w:rPr>
-        <w:t xml:space="preserve">sourced and used from Mixamo, before being implemented into the game. </w:t>
-      </w:r>
-      <w:r>
-        <w:rPr>
-          <w:rFonts w:cstheme="minorHAnsi"/>
-          <w:sz w:val="24"/>
-          <w:szCs w:val="24"/>
-        </w:rPr>
-        <w:t>A few animations were created by ourselves using Blender as well, such as the “raise hand” animation.</w:t>
+        <w:t xml:space="preserve">sourced and used from </w:t>
+      </w:r>
+      <w:proofErr w:type="spellStart"/>
+      <w:r>
+        <w:rPr>
+          <w:rFonts w:cstheme="minorHAnsi"/>
+          <w:sz w:val="24"/>
+          <w:szCs w:val="24"/>
+        </w:rPr>
+        <w:t>Mixamo</w:t>
+      </w:r>
+      <w:proofErr w:type="spellEnd"/>
+      <w:r>
+        <w:rPr>
+          <w:rFonts w:cstheme="minorHAnsi"/>
+          <w:sz w:val="24"/>
+          <w:szCs w:val="24"/>
+        </w:rPr>
+        <w:t xml:space="preserve">, before being implemented into the game. </w:t>
+      </w:r>
+      <w:r>
+        <w:rPr>
+          <w:rFonts w:cstheme="minorHAnsi"/>
+          <w:sz w:val="24"/>
+          <w:szCs w:val="24"/>
+        </w:rPr>
+        <w:t xml:space="preserve">A few animations were created by </w:t>
+      </w:r>
+      <w:proofErr w:type="gramStart"/>
+      <w:r>
+        <w:rPr>
+          <w:rFonts w:cstheme="minorHAnsi"/>
+          <w:sz w:val="24"/>
+          <w:szCs w:val="24"/>
+        </w:rPr>
+        <w:t>ourselves</w:t>
+      </w:r>
+      <w:proofErr w:type="gramEnd"/>
+      <w:r>
+        <w:rPr>
+          <w:rFonts w:cstheme="minorHAnsi"/>
+          <w:sz w:val="24"/>
+          <w:szCs w:val="24"/>
+        </w:rPr>
+        <w:t xml:space="preserve"> using Blender as well, such as the “raise hand” animation.</w:t>
       </w:r>
     </w:p>
     <w:p>
@@ -4497,7 +4761,7 @@
           <w:noProof/>
         </w:rPr>
         <w:drawing>
-          <wp:inline distT="0" distB="0" distL="0" distR="0" wp14:anchorId="6B7D39EA" wp14:editId="48F3DFE5">
+          <wp:inline distT="0" distB="0" distL="0" distR="0" wp14:anchorId="6B7D39EA" wp14:editId="567968F8">
             <wp:extent cx="4245997" cy="2114154"/>
             <wp:effectExtent l="0" t="0" r="2540" b="635"/>
             <wp:docPr id="804879888" name="Picture 804879888"/>
@@ -5064,7 +5328,25 @@
           <w:sz w:val="24"/>
           <w:szCs w:val="24"/>
         </w:rPr>
-        <w:t xml:space="preserve"> These facial animations were animated by ourselves using Unity’s native animation </w:t>
+        <w:t xml:space="preserve"> These facial animations were animated by </w:t>
+      </w:r>
+      <w:proofErr w:type="gramStart"/>
+      <w:r>
+        <w:rPr>
+          <w:rFonts w:cstheme="minorHAnsi"/>
+          <w:sz w:val="24"/>
+          <w:szCs w:val="24"/>
+        </w:rPr>
+        <w:t>ourselves</w:t>
+      </w:r>
+      <w:proofErr w:type="gramEnd"/>
+      <w:r>
+        <w:rPr>
+          <w:rFonts w:cstheme="minorHAnsi"/>
+          <w:sz w:val="24"/>
+          <w:szCs w:val="24"/>
+        </w:rPr>
+        <w:t xml:space="preserve"> using Unity’s native animation </w:t>
       </w:r>
       <w:r>
         <w:rPr>
@@ -5113,7 +5395,7 @@
                     <a:blip r:embed="rId25">
                       <a:extLst>
                         <a:ext uri="{53640926-AAD7-44D8-BBD7-CCE9431645EC}">
-                          <a14:shadowObscured xmlns="" xmlns:o="urn:schemas-microsoft-com:office:office" xmlns:v="urn:schemas-microsoft-com:vml" xmlns:w10="urn:schemas-microsoft-com:office:word" xmlns:w="http://schemas.openxmlformats.org/wordprocessingml/2006/main" xmlns:a14="http://schemas.microsoft.com/office/drawing/2010/main" xmlns:arto="http://schemas.microsoft.com/office/word/2006/arto"/>
+                          <a14:shadowObscured xmlns:arto="http://schemas.microsoft.com/office/word/2006/arto" xmlns:a14="http://schemas.microsoft.com/office/drawing/2010/main" xmlns:w="http://schemas.openxmlformats.org/wordprocessingml/2006/main" xmlns:w10="urn:schemas-microsoft-com:office:word" xmlns:v="urn:schemas-microsoft-com:vml" xmlns:o="urn:schemas-microsoft-com:office:office" xmlns=""/>
                         </a:ext>
                       </a:extLst>
                     </a:blip>
@@ -5370,7 +5652,25 @@
           <w:sz w:val="24"/>
           <w:szCs w:val="24"/>
         </w:rPr>
-        <w:t xml:space="preserve"> allow the character to be able to sit down at a chair, an invisible GameObject is added to each chair, so that upon clicking the chair, the character will move towards it and trigger a sitting animation when they are close to the chair. </w:t>
+        <w:t xml:space="preserve"> allow the character to be able to sit down at a chair, an invisible </w:t>
+      </w:r>
+      <w:proofErr w:type="spellStart"/>
+      <w:r>
+        <w:rPr>
+          <w:rFonts w:cstheme="minorHAnsi"/>
+          <w:sz w:val="24"/>
+          <w:szCs w:val="24"/>
+        </w:rPr>
+        <w:t>GameObject</w:t>
+      </w:r>
+      <w:proofErr w:type="spellEnd"/>
+      <w:r>
+        <w:rPr>
+          <w:rFonts w:cstheme="minorHAnsi"/>
+          <w:sz w:val="24"/>
+          <w:szCs w:val="24"/>
+        </w:rPr>
+        <w:t xml:space="preserve"> is added to each chair, so that upon clicking the chair, the character will move towards it and trigger a sitting animation when they are close to the chair. </w:t>
       </w:r>
     </w:p>
     <w:p>
@@ -5951,7 +6251,7 @@
           <w:noProof/>
         </w:rPr>
         <w:drawing>
-          <wp:inline distT="0" distB="0" distL="0" distR="0" wp14:anchorId="3BBAC317" wp14:editId="12A85582">
+          <wp:inline distT="0" distB="0" distL="0" distR="0" wp14:anchorId="3BBAC317" wp14:editId="414D1F5D">
             <wp:extent cx="1343771" cy="1127034"/>
             <wp:effectExtent l="0" t="0" r="8890" b="0"/>
             <wp:docPr id="31935584" name="Picture 31935584"/>
@@ -6110,7 +6410,55 @@
           <w:sz w:val="24"/>
           <w:szCs w:val="24"/>
         </w:rPr>
-        <w:t xml:space="preserve"> Vuplex's 3D WebView plugin, a cross-platform web browser for Unity. With this plugin, we are able to display webpages and let players interact with it inside the game environment. In our game, the teacher is able to share their teaching materials such as presentation slides on a webpage, which is then synced across all students and displayed on the 3D WebView component. As teachers and students have different </w:t>
+        <w:t xml:space="preserve"> </w:t>
+      </w:r>
+      <w:proofErr w:type="spellStart"/>
+      <w:r>
+        <w:rPr>
+          <w:sz w:val="24"/>
+          <w:szCs w:val="24"/>
+        </w:rPr>
+        <w:t>Vuplex's</w:t>
+      </w:r>
+      <w:proofErr w:type="spellEnd"/>
+      <w:r>
+        <w:rPr>
+          <w:sz w:val="24"/>
+          <w:szCs w:val="24"/>
+        </w:rPr>
+        <w:t xml:space="preserve"> 3D WebView plugin, a cross-platform web browser for Unity. With this plugin, we </w:t>
+      </w:r>
+      <w:proofErr w:type="gramStart"/>
+      <w:r>
+        <w:rPr>
+          <w:sz w:val="24"/>
+          <w:szCs w:val="24"/>
+        </w:rPr>
+        <w:t>are able to</w:t>
+      </w:r>
+      <w:proofErr w:type="gramEnd"/>
+      <w:r>
+        <w:rPr>
+          <w:sz w:val="24"/>
+          <w:szCs w:val="24"/>
+        </w:rPr>
+        <w:t xml:space="preserve"> display webpages and let players interact with it inside the game environment. In our game, the teacher </w:t>
+      </w:r>
+      <w:proofErr w:type="gramStart"/>
+      <w:r>
+        <w:rPr>
+          <w:sz w:val="24"/>
+          <w:szCs w:val="24"/>
+        </w:rPr>
+        <w:t>is able to</w:t>
+      </w:r>
+      <w:proofErr w:type="gramEnd"/>
+      <w:r>
+        <w:rPr>
+          <w:sz w:val="24"/>
+          <w:szCs w:val="24"/>
+        </w:rPr>
+        <w:t xml:space="preserve"> share their teaching materials such as presentation slides on a webpage, which is then synced across all students and displayed on the 3D WebView component. As teachers and students have different </w:t>
       </w:r>
       <w:r>
         <w:rPr>
@@ -6236,7 +6584,23 @@
           <w:sz w:val="24"/>
           <w:szCs w:val="24"/>
         </w:rPr>
-        <w:t xml:space="preserve"> In this manner, teachers are able to control the content of the webpage, which is then synced to the students’ view across all students. From the students’ perspective, they are only able to view the webpage on the 3D WebView component </w:t>
+        <w:t xml:space="preserve"> In this manner, teachers </w:t>
+      </w:r>
+      <w:proofErr w:type="gramStart"/>
+      <w:r>
+        <w:rPr>
+          <w:sz w:val="24"/>
+          <w:szCs w:val="24"/>
+        </w:rPr>
+        <w:t>are able to</w:t>
+      </w:r>
+      <w:proofErr w:type="gramEnd"/>
+      <w:r>
+        <w:rPr>
+          <w:sz w:val="24"/>
+          <w:szCs w:val="24"/>
+        </w:rPr>
+        <w:t xml:space="preserve"> control the content of the webpage, which is then synced to the students’ view across all students. From the students’ perspective, they are only able to view the webpage on the 3D WebView component </w:t>
       </w:r>
       <w:r>
         <w:rPr>
@@ -6344,7 +6708,7 @@
           <w:noProof/>
         </w:rPr>
         <w:drawing>
-          <wp:inline distT="0" distB="0" distL="0" distR="0" wp14:anchorId="58DEF9AE" wp14:editId="0FB4DAFF">
+          <wp:inline distT="0" distB="0" distL="0" distR="0" wp14:anchorId="58DEF9AE" wp14:editId="6C492DFC">
             <wp:extent cx="2895600" cy="1495320"/>
             <wp:effectExtent l="0" t="0" r="0" b="0"/>
             <wp:docPr id="18" name="Picture 18"/>
@@ -6424,7 +6788,7 @@
           <w:noProof/>
         </w:rPr>
         <w:drawing>
-          <wp:inline distT="0" distB="0" distL="0" distR="0" wp14:anchorId="6AFE728C" wp14:editId="61F0CBE1">
+          <wp:inline distT="0" distB="0" distL="0" distR="0" wp14:anchorId="6AFE728C" wp14:editId="3463C0B0">
             <wp:extent cx="2828925" cy="1450731"/>
             <wp:effectExtent l="0" t="0" r="0" b="0"/>
             <wp:docPr id="19" name="Picture 19"/>
@@ -7340,7 +7704,7 @@
           <w:noProof/>
         </w:rPr>
         <w:drawing>
-          <wp:inline distT="0" distB="0" distL="0" distR="0" wp14:anchorId="17A9491C" wp14:editId="6BD94EC3">
+          <wp:inline distT="0" distB="0" distL="0" distR="0" wp14:anchorId="17A9491C" wp14:editId="294E77C7">
             <wp:extent cx="2856198" cy="1749287"/>
             <wp:effectExtent l="0" t="0" r="1905" b="3810"/>
             <wp:docPr id="21" name="Picture 21"/>
@@ -7396,6 +7760,7 @@
       <w:r>
         <w:rPr>
           <w:i/>
+          <w:iCs/>
           <w:sz w:val="24"/>
           <w:szCs w:val="24"/>
         </w:rPr>
@@ -7487,7 +7852,7 @@
           <w:noProof/>
         </w:rPr>
         <w:drawing>
-          <wp:inline distT="0" distB="0" distL="0" distR="0" wp14:anchorId="7909A04F" wp14:editId="415E1120">
+          <wp:inline distT="0" distB="0" distL="0" distR="0" wp14:anchorId="7909A04F" wp14:editId="7C03EB8A">
             <wp:extent cx="2671639" cy="1935799"/>
             <wp:effectExtent l="0" t="0" r="0" b="7620"/>
             <wp:docPr id="29" name="Picture 29"/>
@@ -7693,7 +8058,7 @@
           <w:noProof/>
         </w:rPr>
         <w:drawing>
-          <wp:inline distT="0" distB="0" distL="0" distR="0" wp14:anchorId="1F4CDAB9" wp14:editId="2CE9BB1A">
+          <wp:inline distT="0" distB="0" distL="0" distR="0" wp14:anchorId="1F4CDAB9" wp14:editId="03539A8D">
             <wp:extent cx="2800986" cy="1637968"/>
             <wp:effectExtent l="0" t="0" r="0" b="635"/>
             <wp:docPr id="933359312" name="Picture 38"/>
@@ -7750,6 +8115,7 @@
       <w:r>
         <w:rPr>
           <w:i/>
+          <w:iCs/>
           <w:sz w:val="24"/>
           <w:szCs w:val="24"/>
         </w:rPr>
@@ -7763,7 +8129,7 @@
           <w:noProof/>
         </w:rPr>
         <w:drawing>
-          <wp:inline distT="0" distB="0" distL="0" distR="0" wp14:anchorId="6894385D" wp14:editId="5582FE30">
+          <wp:inline distT="0" distB="0" distL="0" distR="0" wp14:anchorId="6894385D" wp14:editId="074B12DB">
             <wp:extent cx="2811921" cy="1733384"/>
             <wp:effectExtent l="0" t="0" r="7620" b="635"/>
             <wp:docPr id="37" name="Picture 37"/>
@@ -7810,6 +8176,7 @@
       <w:r>
         <w:rPr>
           <w:i/>
+          <w:iCs/>
           <w:sz w:val="24"/>
           <w:szCs w:val="24"/>
         </w:rPr>
@@ -8088,12 +8455,21 @@
         </w:rPr>
         <w:t xml:space="preserve">In addition, </w:t>
       </w:r>
-      <w:r>
-        <w:rPr>
-          <w:sz w:val="24"/>
-          <w:szCs w:val="24"/>
-        </w:rPr>
-        <w:t xml:space="preserve">SQLAlchemy, </w:t>
+      <w:proofErr w:type="spellStart"/>
+      <w:r>
+        <w:rPr>
+          <w:sz w:val="24"/>
+          <w:szCs w:val="24"/>
+        </w:rPr>
+        <w:t>SQLAlchemy</w:t>
+      </w:r>
+      <w:proofErr w:type="spellEnd"/>
+      <w:r>
+        <w:rPr>
+          <w:sz w:val="24"/>
+          <w:szCs w:val="24"/>
+        </w:rPr>
+        <w:t xml:space="preserve">, </w:t>
       </w:r>
       <w:r>
         <w:rPr>
@@ -8123,12 +8499,21 @@
         </w:rPr>
         <w:t xml:space="preserve"> </w:t>
       </w:r>
-      <w:r>
-        <w:rPr>
-          <w:sz w:val="24"/>
-          <w:szCs w:val="24"/>
-        </w:rPr>
-        <w:t xml:space="preserve">SQLAlchemy allows </w:t>
+      <w:proofErr w:type="spellStart"/>
+      <w:r>
+        <w:rPr>
+          <w:sz w:val="24"/>
+          <w:szCs w:val="24"/>
+        </w:rPr>
+        <w:t>SQLAlchemy</w:t>
+      </w:r>
+      <w:proofErr w:type="spellEnd"/>
+      <w:r>
+        <w:rPr>
+          <w:sz w:val="24"/>
+          <w:szCs w:val="24"/>
+        </w:rPr>
+        <w:t xml:space="preserve"> allows </w:t>
       </w:r>
       <w:r>
         <w:rPr>
@@ -8333,7 +8718,39 @@
           <w:sz w:val="24"/>
           <w:szCs w:val="24"/>
         </w:rPr>
-        <w:t xml:space="preserve"> Player, PlayerItem, Item, and ShopItem. </w:t>
+        <w:t xml:space="preserve"> Player, </w:t>
+      </w:r>
+      <w:proofErr w:type="spellStart"/>
+      <w:r>
+        <w:rPr>
+          <w:sz w:val="24"/>
+          <w:szCs w:val="24"/>
+        </w:rPr>
+        <w:t>PlayerItem</w:t>
+      </w:r>
+      <w:proofErr w:type="spellEnd"/>
+      <w:r>
+        <w:rPr>
+          <w:sz w:val="24"/>
+          <w:szCs w:val="24"/>
+        </w:rPr>
+        <w:t xml:space="preserve">, Item, and </w:t>
+      </w:r>
+      <w:proofErr w:type="spellStart"/>
+      <w:r>
+        <w:rPr>
+          <w:sz w:val="24"/>
+          <w:szCs w:val="24"/>
+        </w:rPr>
+        <w:t>ShopItem</w:t>
+      </w:r>
+      <w:proofErr w:type="spellEnd"/>
+      <w:r>
+        <w:rPr>
+          <w:sz w:val="24"/>
+          <w:szCs w:val="24"/>
+        </w:rPr>
+        <w:t xml:space="preserve">. </w:t>
       </w:r>
       <w:r>
         <w:rPr>
@@ -8461,12 +8878,21 @@
         </w:rPr>
         <w:t xml:space="preserve">the </w:t>
       </w:r>
-      <w:r>
-        <w:rPr>
-          <w:sz w:val="24"/>
-          <w:szCs w:val="24"/>
-        </w:rPr>
-        <w:t xml:space="preserve">PlayerItem table. </w:t>
+      <w:proofErr w:type="spellStart"/>
+      <w:r>
+        <w:rPr>
+          <w:sz w:val="24"/>
+          <w:szCs w:val="24"/>
+        </w:rPr>
+        <w:t>PlayerItem</w:t>
+      </w:r>
+      <w:proofErr w:type="spellEnd"/>
+      <w:r>
+        <w:rPr>
+          <w:sz w:val="24"/>
+          <w:szCs w:val="24"/>
+        </w:rPr>
+        <w:t xml:space="preserve"> table. </w:t>
       </w:r>
       <w:r>
         <w:rPr>
@@ -8517,6 +8943,7 @@
         </w:rPr>
         <w:t xml:space="preserve">the </w:t>
       </w:r>
+      <w:proofErr w:type="spellStart"/>
       <w:r>
         <w:rPr>
           <w:sz w:val="24"/>
@@ -8524,6 +8951,7 @@
         </w:rPr>
         <w:t>ShopItem</w:t>
       </w:r>
+      <w:proofErr w:type="spellEnd"/>
       <w:r>
         <w:rPr>
           <w:sz w:val="24"/>
@@ -8872,6 +9300,7 @@
         </w:rPr>
         <w:t xml:space="preserve">of our application with video conferencing software such as </w:t>
       </w:r>
+      <w:proofErr w:type="gramStart"/>
       <w:r>
         <w:rPr>
           <w:sz w:val="24"/>
@@ -8884,7 +9313,15 @@
           <w:sz w:val="24"/>
           <w:szCs w:val="24"/>
         </w:rPr>
-        <w:t xml:space="preserve">oom or </w:t>
+        <w:t>oom</w:t>
+      </w:r>
+      <w:proofErr w:type="gramEnd"/>
+      <w:r>
+        <w:rPr>
+          <w:sz w:val="24"/>
+          <w:szCs w:val="24"/>
+        </w:rPr>
+        <w:t xml:space="preserve"> or </w:t>
       </w:r>
       <w:r>
         <w:rPr>
@@ -9220,14 +9657,30 @@
           <w:sz w:val="24"/>
           <w:szCs w:val="24"/>
         </w:rPr>
-        <w:t>, in order</w:t>
-      </w:r>
-      <w:r>
-        <w:rPr>
-          <w:sz w:val="24"/>
-          <w:szCs w:val="24"/>
-        </w:rPr>
-        <w:t xml:space="preserve"> to </w:t>
+        <w:t xml:space="preserve">, </w:t>
+      </w:r>
+      <w:proofErr w:type="gramStart"/>
+      <w:r>
+        <w:rPr>
+          <w:sz w:val="24"/>
+          <w:szCs w:val="24"/>
+        </w:rPr>
+        <w:t>in order</w:t>
+      </w:r>
+      <w:r>
+        <w:rPr>
+          <w:sz w:val="24"/>
+          <w:szCs w:val="24"/>
+        </w:rPr>
+        <w:t xml:space="preserve"> to</w:t>
+      </w:r>
+      <w:proofErr w:type="gramEnd"/>
+      <w:r>
+        <w:rPr>
+          <w:sz w:val="24"/>
+          <w:szCs w:val="24"/>
+        </w:rPr>
+        <w:t xml:space="preserve"> </w:t>
       </w:r>
       <w:r>
         <w:rPr>
@@ -9874,6 +10327,7 @@
           <w:u w:val="none"/>
         </w:rPr>
       </w:pPr>
+      <w:proofErr w:type="spellStart"/>
       <w:r>
         <w:rPr>
           <w:sz w:val="24"/>
@@ -9895,6 +10349,7 @@
         </w:rPr>
         <w:t>oid</w:t>
       </w:r>
+      <w:proofErr w:type="spellEnd"/>
       <w:r>
         <w:rPr>
           <w:sz w:val="24"/>
@@ -9960,12 +10415,21 @@
           <w:szCs w:val="24"/>
         </w:rPr>
       </w:pPr>
-      <w:r>
-        <w:rPr>
-          <w:sz w:val="24"/>
-          <w:szCs w:val="24"/>
-        </w:rPr>
-        <w:t xml:space="preserve">Mixamo: </w:t>
+      <w:proofErr w:type="spellStart"/>
+      <w:r>
+        <w:rPr>
+          <w:sz w:val="24"/>
+          <w:szCs w:val="24"/>
+        </w:rPr>
+        <w:t>Mixamo</w:t>
+      </w:r>
+      <w:proofErr w:type="spellEnd"/>
+      <w:r>
+        <w:rPr>
+          <w:sz w:val="24"/>
+          <w:szCs w:val="24"/>
+        </w:rPr>
+        <w:t xml:space="preserve">: </w:t>
       </w:r>
       <w:hyperlink r:id="rId46">
         <w:r>
@@ -10212,12 +10676,21 @@
           <w:szCs w:val="24"/>
         </w:rPr>
       </w:pPr>
-      <w:r>
-        <w:rPr>
-          <w:sz w:val="24"/>
-          <w:szCs w:val="24"/>
-        </w:rPr>
-        <w:t xml:space="preserve">Vuplex 3D </w:t>
+      <w:proofErr w:type="spellStart"/>
+      <w:r>
+        <w:rPr>
+          <w:sz w:val="24"/>
+          <w:szCs w:val="24"/>
+        </w:rPr>
+        <w:t>Vuplex</w:t>
+      </w:r>
+      <w:proofErr w:type="spellEnd"/>
+      <w:r>
+        <w:rPr>
+          <w:sz w:val="24"/>
+          <w:szCs w:val="24"/>
+        </w:rPr>
+        <w:t xml:space="preserve"> 3D </w:t>
       </w:r>
       <w:r>
         <w:rPr>
@@ -11807,7 +12280,7 @@
     <w:basedOn w:val="DefaultParagraphFont"/>
     <w:uiPriority w:val="99"/>
     <w:unhideWhenUsed/>
-    <w:rsid w:val="00DF7C5E"/>
+    <w:rsid w:val="00890BBB"/>
     <w:rPr>
       <w:color w:val="0563C1" w:themeColor="hyperlink"/>
       <w:u w:val="single"/>
@@ -11819,7 +12292,7 @@
     <w:uiPriority w:val="99"/>
     <w:semiHidden/>
     <w:unhideWhenUsed/>
-    <w:rsid w:val="00DF7C5E"/>
+    <w:rsid w:val="00890BBB"/>
     <w:rPr>
       <w:color w:val="605E5C"/>
       <w:shd w:val="clear" w:color="auto" w:fill="E1DFDD"/>
@@ -12090,12 +12563,6 @@
 </file>
 
 <file path=customXml/item1.xml><?xml version="1.0" encoding="utf-8"?>
-<p:properties xmlns:p="http://schemas.microsoft.com/office/2006/metadata/properties" xmlns:xsi="http://www.w3.org/2001/XMLSchema-instance" xmlns:pc="http://schemas.microsoft.com/office/infopath/2007/PartnerControls">
-  <documentManagement/>
-</p:properties>
-</file>
-
-<file path=customXml/item2.xml><?xml version="1.0" encoding="utf-8"?>
 <?mso-contentType ?>
 <FormTemplates xmlns="http://schemas.microsoft.com/sharepoint/v3/contenttype/forms">
   <Display>DocumentLibraryForm</Display>
@@ -12104,7 +12571,7 @@
 </FormTemplates>
 </file>
 
-<file path=customXml/item3.xml><?xml version="1.0" encoding="utf-8"?>
+<file path=customXml/item2.xml><?xml version="1.0" encoding="utf-8"?>
 <ct:contentTypeSchema xmlns:ct="http://schemas.microsoft.com/office/2006/metadata/contentType" xmlns:ma="http://schemas.microsoft.com/office/2006/metadata/properties/metaAttributes" ct:_="" ma:_="" ma:contentTypeName="Document" ma:contentTypeID="0x0101000E59CC28AF916B4490F352036964F7D1" ma:contentTypeVersion="9" ma:contentTypeDescription="Create a new document." ma:contentTypeScope="" ma:versionID="30523cbda5ecb6cb7463859e65806951">
   <xsd:schema xmlns:xsd="http://www.w3.org/2001/XMLSchema" xmlns:xs="http://www.w3.org/2001/XMLSchema" xmlns:p="http://schemas.microsoft.com/office/2006/metadata/properties" xmlns:ns2="d4addc1d-37a7-4d26-9377-2122361ef123" targetNamespace="http://schemas.microsoft.com/office/2006/metadata/properties" ma:root="true" ma:fieldsID="5f23304fae96b3dc7feb1142a5ef589a" ns2:_="">
     <xsd:import namespace="d4addc1d-37a7-4d26-9377-2122361ef123"/>
@@ -12282,23 +12749,13 @@
 </ct:contentTypeSchema>
 </file>
 
-<file path=customXml/itemProps1.xml><?xml version="1.0" encoding="utf-8"?>
-<ds:datastoreItem xmlns:ds="http://schemas.openxmlformats.org/officeDocument/2006/customXml" ds:itemID="{083C7832-B99C-4869-BAB7-95A4F62E4772}">
-  <ds:schemaRefs>
-    <ds:schemaRef ds:uri="d4addc1d-37a7-4d26-9377-2122361ef123"/>
-    <ds:schemaRef ds:uri="http://schemas.microsoft.com/office/2006/metadata/properties"/>
-    <ds:schemaRef ds:uri="http://www.w3.org/XML/1998/namespace"/>
-    <ds:schemaRef ds:uri="http://purl.org/dc/elements/1.1/"/>
-    <ds:schemaRef ds:uri="http://purl.org/dc/terms/"/>
-    <ds:schemaRef ds:uri="http://purl.org/dc/dcmitype/"/>
-    <ds:schemaRef ds:uri="http://schemas.microsoft.com/office/2006/documentManagement/types"/>
-    <ds:schemaRef ds:uri="http://schemas.microsoft.com/office/infopath/2007/PartnerControls"/>
-    <ds:schemaRef ds:uri="http://schemas.openxmlformats.org/package/2006/metadata/core-properties"/>
-  </ds:schemaRefs>
-</ds:datastoreItem>
+<file path=customXml/item3.xml><?xml version="1.0" encoding="utf-8"?>
+<p:properties xmlns:p="http://schemas.microsoft.com/office/2006/metadata/properties" xmlns:xsi="http://www.w3.org/2001/XMLSchema-instance" xmlns:pc="http://schemas.microsoft.com/office/infopath/2007/PartnerControls">
+  <documentManagement/>
+</p:properties>
 </file>
 
-<file path=customXml/itemProps2.xml><?xml version="1.0" encoding="utf-8"?>
+<file path=customXml/itemProps1.xml><?xml version="1.0" encoding="utf-8"?>
 <ds:datastoreItem xmlns:ds="http://schemas.openxmlformats.org/officeDocument/2006/customXml" ds:itemID="{B39592B4-1FD0-40D6-A881-8122A06CA402}">
   <ds:schemaRefs>
     <ds:schemaRef ds:uri="http://schemas.microsoft.com/sharepoint/v3/contenttype/forms"/>
@@ -12306,7 +12763,7 @@
 </ds:datastoreItem>
 </file>
 
-<file path=customXml/itemProps3.xml><?xml version="1.0" encoding="utf-8"?>
+<file path=customXml/itemProps2.xml><?xml version="1.0" encoding="utf-8"?>
 <ds:datastoreItem xmlns:ds="http://schemas.openxmlformats.org/officeDocument/2006/customXml" ds:itemID="{CF7BB8E2-55A9-40C3-BE4F-825613C7311D}">
   <ds:schemaRefs>
     <ds:schemaRef ds:uri="http://schemas.microsoft.com/office/2006/metadata/contentType"/>
@@ -12322,4 +12779,20 @@
     <ds:schemaRef ds:uri="http://schemas.microsoft.com/internal/obd"/>
   </ds:schemaRefs>
 </ds:datastoreItem>
+</file>
+
+<file path=customXml/itemProps3.xml><?xml version="1.0" encoding="utf-8"?>
+<ds:datastoreItem xmlns:ds="http://schemas.openxmlformats.org/officeDocument/2006/customXml" ds:itemID="{083C7832-B99C-4869-BAB7-95A4F62E4772}">
+  <ds:schemaRefs>
+    <ds:schemaRef ds:uri="http://purl.org/dc/terms/"/>
+    <ds:schemaRef ds:uri="http://schemas.openxmlformats.org/package/2006/metadata/core-properties"/>
+    <ds:schemaRef ds:uri="http://schemas.microsoft.com/office/2006/documentManagement/types"/>
+    <ds:schemaRef ds:uri="http://purl.org/dc/elements/1.1/"/>
+    <ds:schemaRef ds:uri="http://purl.org/dc/dcmitype/"/>
+    <ds:schemaRef ds:uri="http://schemas.microsoft.com/office/infopath/2007/PartnerControls"/>
+    <ds:schemaRef ds:uri="d4addc1d-37a7-4d26-9377-2122361ef123"/>
+    <ds:schemaRef ds:uri="http://schemas.microsoft.com/office/2006/metadata/properties"/>
+    <ds:schemaRef ds:uri="http://www.w3.org/XML/1998/namespace"/>
+  </ds:schemaRefs>
+</ds:datastoreItem>
 </file>
</xml_diff>